<commit_message>
torio 4 – Entrega final
</commit_message>
<xml_diff>
--- a/Docs/Observaciones-Lab 4.docx
+++ b/Docs/Observaciones-Lab 4.docx
@@ -4,7 +4,7 @@
   <w:body>
     <w:p>
       <w:pPr>
-        <w:pStyle w:val="Title"/>
+        <w:pStyle w:val="Ttulo"/>
         <w:jc w:val="center"/>
         <w:rPr>
           <w:noProof w:val="0"/>
@@ -40,7 +40,28 @@
           <w:noProof w:val="0"/>
           <w:lang w:val="es-419"/>
         </w:rPr>
-        <w:t>1 Cod XXXX</w:t>
+        <w:t>1</w:t>
+      </w:r>
+      <w:r>
+        <w:rPr>
+          <w:noProof w:val="0"/>
+          <w:lang w:val="es-419"/>
+        </w:rPr>
+        <w:t xml:space="preserve"> – Luis Borbón Holguín</w:t>
+      </w:r>
+      <w:r>
+        <w:rPr>
+          <w:noProof w:val="0"/>
+          <w:lang w:val="es-419"/>
+        </w:rPr>
+        <w:t xml:space="preserve"> Cod </w:t>
+      </w:r>
+      <w:r>
+        <w:rPr>
+          <w:noProof w:val="0"/>
+          <w:lang w:val="es-419"/>
+        </w:rPr>
+        <w:t>202110887.</w:t>
       </w:r>
     </w:p>
     <w:p>
@@ -69,7 +90,7 @@
     </w:p>
     <w:p>
       <w:pPr>
-        <w:pStyle w:val="Heading1"/>
+        <w:pStyle w:val="Ttulo1"/>
         <w:rPr>
           <w:b/>
           <w:bCs/>
@@ -96,7 +117,7 @@
     </w:p>
     <w:tbl>
       <w:tblPr>
-        <w:tblStyle w:val="GridTable2"/>
+        <w:tblStyle w:val="Tabladecuadrcula2"/>
         <w:tblW w:w="3694" w:type="pct"/>
         <w:jc w:val="center"/>
         <w:tblLook w:val="04A0" w:firstRow="1" w:lastRow="0" w:firstColumn="1" w:lastColumn="0" w:noHBand="0" w:noVBand="1"/>
@@ -226,9 +247,15 @@
               <w:rPr>
                 <w:rFonts w:ascii="Dax-Regular" w:hAnsi="Dax-Regular"/>
                 <w:noProof w:val="0"/>
-                <w:lang w:val="es-419"/>
-              </w:rPr>
-            </w:pPr>
+              </w:rPr>
+            </w:pPr>
+            <w:r>
+              <w:rPr>
+                <w:rFonts w:ascii="Dax-Regular" w:hAnsi="Dax-Regular"/>
+                <w:noProof w:val="0"/>
+              </w:rPr>
+              <w:t>AMD Ryzen 5 3500U with Radeon Vega Mobile Gfx     2.10 GHz</w:t>
+            </w:r>
           </w:p>
         </w:tc>
         <w:tc>
@@ -242,7 +269,6 @@
               <w:rPr>
                 <w:rFonts w:ascii="Dax-Regular" w:hAnsi="Dax-Regular"/>
                 <w:noProof w:val="0"/>
-                <w:lang w:val="es-419"/>
               </w:rPr>
             </w:pPr>
           </w:p>
@@ -290,6 +316,14 @@
                 <w:lang w:val="es-419"/>
               </w:rPr>
             </w:pPr>
+            <w:r>
+              <w:rPr>
+                <w:rFonts w:ascii="Dax-Regular" w:hAnsi="Dax-Regular"/>
+                <w:noProof w:val="0"/>
+                <w:lang w:val="es-419"/>
+              </w:rPr>
+              <w:t>8.00 GB</w:t>
+            </w:r>
           </w:p>
         </w:tc>
         <w:tc>
@@ -352,6 +386,9 @@
                 <w:lang w:val="es-419"/>
               </w:rPr>
             </w:pPr>
+            <w:r>
+              <w:t>Windows 10 64-bits</w:t>
+            </w:r>
           </w:p>
         </w:tc>
         <w:tc>
@@ -375,7 +412,7 @@
     </w:tbl>
     <w:p>
       <w:pPr>
-        <w:pStyle w:val="Caption"/>
+        <w:pStyle w:val="Descripcin"/>
         <w:jc w:val="center"/>
         <w:rPr>
           <w:lang w:val="es-419"/>
@@ -428,7 +465,7 @@
     </w:p>
     <w:p>
       <w:pPr>
-        <w:pStyle w:val="Heading1"/>
+        <w:pStyle w:val="Ttulo1"/>
         <w:rPr>
           <w:b/>
           <w:bCs/>
@@ -448,7 +485,7 @@
     </w:p>
     <w:p>
       <w:pPr>
-        <w:pStyle w:val="Heading2"/>
+        <w:pStyle w:val="Ttulo2"/>
         <w:rPr>
           <w:b/>
           <w:bCs/>
@@ -472,12 +509,12 @@
         <w:tblLook w:val="04A0" w:firstRow="1" w:lastRow="0" w:firstColumn="1" w:lastColumn="0" w:noHBand="0" w:noVBand="1"/>
       </w:tblPr>
       <w:tblGrid>
-        <w:gridCol w:w="2067"/>
-        <w:gridCol w:w="2349"/>
-        <w:gridCol w:w="1457"/>
-        <w:gridCol w:w="1095"/>
-        <w:gridCol w:w="1150"/>
-        <w:gridCol w:w="1242"/>
+        <w:gridCol w:w="2059"/>
+        <w:gridCol w:w="2353"/>
+        <w:gridCol w:w="1463"/>
+        <w:gridCol w:w="1083"/>
+        <w:gridCol w:w="1163"/>
+        <w:gridCol w:w="1239"/>
       </w:tblGrid>
       <w:tr>
         <w:trPr>
@@ -755,6 +792,13 @@
                 <w:color w:val="000000"/>
               </w:rPr>
             </w:pPr>
+            <w:r>
+              <w:rPr>
+                <w:rFonts w:ascii="Dax-Regular" w:eastAsia="Times New Roman" w:hAnsi="Dax-Regular" w:cs="Calibri"/>
+                <w:color w:val="000000"/>
+              </w:rPr>
+              <w:t>336</w:t>
+            </w:r>
           </w:p>
         </w:tc>
         <w:tc>
@@ -778,6 +822,13 @@
                 <w:color w:val="000000"/>
               </w:rPr>
             </w:pPr>
+            <w:r>
+              <w:rPr>
+                <w:rFonts w:ascii="Dax-Regular" w:eastAsia="Times New Roman" w:hAnsi="Dax-Regular" w:cs="Calibri"/>
+                <w:color w:val="000000"/>
+              </w:rPr>
+              <w:t>1977</w:t>
+            </w:r>
           </w:p>
         </w:tc>
         <w:tc>
@@ -801,6 +852,13 @@
                 <w:color w:val="000000"/>
               </w:rPr>
             </w:pPr>
+            <w:r>
+              <w:rPr>
+                <w:rFonts w:ascii="Dax-Regular" w:eastAsia="Times New Roman" w:hAnsi="Dax-Regular" w:cs="Calibri"/>
+                <w:color w:val="000000"/>
+              </w:rPr>
+              <w:t>485</w:t>
+            </w:r>
           </w:p>
         </w:tc>
         <w:tc>
@@ -824,6 +882,13 @@
                 <w:color w:val="000000"/>
               </w:rPr>
             </w:pPr>
+            <w:r>
+              <w:rPr>
+                <w:rFonts w:ascii="Dax-Regular" w:eastAsia="Times New Roman" w:hAnsi="Dax-Regular" w:cs="Calibri"/>
+                <w:color w:val="000000"/>
+              </w:rPr>
+              <w:t>570</w:t>
+            </w:r>
           </w:p>
         </w:tc>
         <w:tc>
@@ -847,6 +912,13 @@
                 <w:color w:val="000000"/>
               </w:rPr>
             </w:pPr>
+            <w:r>
+              <w:rPr>
+                <w:rFonts w:ascii="Dax-Regular" w:eastAsia="Times New Roman" w:hAnsi="Dax-Regular" w:cs="Calibri"/>
+                <w:color w:val="000000"/>
+              </w:rPr>
+              <w:t>56</w:t>
+            </w:r>
           </w:p>
         </w:tc>
       </w:tr>
@@ -907,6 +979,13 @@
                 <w:color w:val="000000"/>
               </w:rPr>
             </w:pPr>
+            <w:r>
+              <w:rPr>
+                <w:rFonts w:ascii="Dax-Regular" w:eastAsia="Times New Roman" w:hAnsi="Dax-Regular" w:cs="Calibri"/>
+                <w:color w:val="000000"/>
+              </w:rPr>
+              <w:t>672</w:t>
+            </w:r>
           </w:p>
         </w:tc>
         <w:tc>
@@ -930,6 +1009,13 @@
                 <w:color w:val="000000"/>
               </w:rPr>
             </w:pPr>
+            <w:r>
+              <w:rPr>
+                <w:rFonts w:ascii="Dax-Regular" w:eastAsia="Times New Roman" w:hAnsi="Dax-Regular" w:cs="Calibri"/>
+                <w:color w:val="000000"/>
+              </w:rPr>
+              <w:t>18978</w:t>
+            </w:r>
           </w:p>
         </w:tc>
         <w:tc>
@@ -953,6 +1039,13 @@
                 <w:color w:val="000000"/>
               </w:rPr>
             </w:pPr>
+            <w:r>
+              <w:rPr>
+                <w:rFonts w:ascii="Dax-Regular" w:eastAsia="Times New Roman" w:hAnsi="Dax-Regular" w:cs="Calibri"/>
+                <w:color w:val="000000"/>
+              </w:rPr>
+              <w:t>875</w:t>
+            </w:r>
           </w:p>
         </w:tc>
         <w:tc>
@@ -976,6 +1069,13 @@
                 <w:color w:val="000000"/>
               </w:rPr>
             </w:pPr>
+            <w:r>
+              <w:rPr>
+                <w:rFonts w:ascii="Dax-Regular" w:eastAsia="Times New Roman" w:hAnsi="Dax-Regular" w:cs="Calibri"/>
+                <w:color w:val="000000"/>
+              </w:rPr>
+              <w:t>925</w:t>
+            </w:r>
           </w:p>
         </w:tc>
         <w:tc>
@@ -999,13 +1099,20 @@
                 <w:color w:val="000000"/>
               </w:rPr>
             </w:pPr>
+            <w:r>
+              <w:rPr>
+                <w:rFonts w:ascii="Dax-Regular" w:eastAsia="Times New Roman" w:hAnsi="Dax-Regular" w:cs="Calibri"/>
+                <w:color w:val="000000"/>
+              </w:rPr>
+              <w:t>113</w:t>
+            </w:r>
           </w:p>
         </w:tc>
       </w:tr>
     </w:tbl>
     <w:p>
       <w:pPr>
-        <w:pStyle w:val="Caption"/>
+        <w:pStyle w:val="Descripcin"/>
         <w:jc w:val="center"/>
         <w:rPr>
           <w:lang w:val="es-419"/>
@@ -1060,12 +1167,12 @@
         <w:tblLook w:val="04A0" w:firstRow="1" w:lastRow="0" w:firstColumn="1" w:lastColumn="0" w:noHBand="0" w:noVBand="1"/>
       </w:tblPr>
       <w:tblGrid>
-        <w:gridCol w:w="2033"/>
-        <w:gridCol w:w="2451"/>
-        <w:gridCol w:w="1440"/>
-        <w:gridCol w:w="1078"/>
-        <w:gridCol w:w="1133"/>
-        <w:gridCol w:w="1225"/>
+        <w:gridCol w:w="2024"/>
+        <w:gridCol w:w="2456"/>
+        <w:gridCol w:w="1446"/>
+        <w:gridCol w:w="1066"/>
+        <w:gridCol w:w="1146"/>
+        <w:gridCol w:w="1222"/>
       </w:tblGrid>
       <w:tr>
         <w:trPr>
@@ -1343,6 +1450,13 @@
                 <w:color w:val="000000"/>
               </w:rPr>
             </w:pPr>
+            <w:r>
+              <w:rPr>
+                <w:rFonts w:ascii="Dax-Regular" w:eastAsia="Times New Roman" w:hAnsi="Dax-Regular" w:cs="Calibri"/>
+                <w:color w:val="000000"/>
+              </w:rPr>
+              <w:t>336</w:t>
+            </w:r>
           </w:p>
         </w:tc>
         <w:tc>
@@ -1366,6 +1480,13 @@
                 <w:color w:val="000000"/>
               </w:rPr>
             </w:pPr>
+            <w:r>
+              <w:rPr>
+                <w:rFonts w:ascii="Dax-Regular" w:eastAsia="Times New Roman" w:hAnsi="Dax-Regular" w:cs="Calibri"/>
+                <w:color w:val="000000"/>
+              </w:rPr>
+              <w:t>1825</w:t>
+            </w:r>
           </w:p>
         </w:tc>
         <w:tc>
@@ -1389,6 +1510,13 @@
                 <w:color w:val="000000"/>
               </w:rPr>
             </w:pPr>
+            <w:r>
+              <w:rPr>
+                <w:rFonts w:ascii="Dax-Regular" w:eastAsia="Times New Roman" w:hAnsi="Dax-Regular" w:cs="Calibri"/>
+                <w:color w:val="000000"/>
+              </w:rPr>
+              <w:t>480</w:t>
+            </w:r>
           </w:p>
         </w:tc>
         <w:tc>
@@ -1412,6 +1540,13 @@
                 <w:color w:val="000000"/>
               </w:rPr>
             </w:pPr>
+            <w:r>
+              <w:rPr>
+                <w:rFonts w:ascii="Dax-Regular" w:eastAsia="Times New Roman" w:hAnsi="Dax-Regular" w:cs="Calibri"/>
+                <w:color w:val="000000"/>
+              </w:rPr>
+              <w:t>592</w:t>
+            </w:r>
           </w:p>
         </w:tc>
         <w:tc>
@@ -1435,6 +1570,13 @@
                 <w:color w:val="000000"/>
               </w:rPr>
             </w:pPr>
+            <w:r>
+              <w:rPr>
+                <w:rFonts w:ascii="Dax-Regular" w:eastAsia="Times New Roman" w:hAnsi="Dax-Regular" w:cs="Calibri"/>
+                <w:color w:val="000000"/>
+              </w:rPr>
+              <w:t>52</w:t>
+            </w:r>
           </w:p>
         </w:tc>
       </w:tr>
@@ -1495,6 +1637,13 @@
                 <w:color w:val="000000"/>
               </w:rPr>
             </w:pPr>
+            <w:r>
+              <w:rPr>
+                <w:rFonts w:ascii="Dax-Regular" w:eastAsia="Times New Roman" w:hAnsi="Dax-Regular" w:cs="Calibri"/>
+                <w:color w:val="000000"/>
+              </w:rPr>
+              <w:t>672</w:t>
+            </w:r>
           </w:p>
         </w:tc>
         <w:tc>
@@ -1518,6 +1667,13 @@
                 <w:color w:val="000000"/>
               </w:rPr>
             </w:pPr>
+            <w:r>
+              <w:rPr>
+                <w:rFonts w:ascii="Dax-Regular" w:eastAsia="Times New Roman" w:hAnsi="Dax-Regular" w:cs="Calibri"/>
+                <w:color w:val="000000"/>
+              </w:rPr>
+              <w:t>17203</w:t>
+            </w:r>
           </w:p>
         </w:tc>
         <w:tc>
@@ -1541,6 +1697,13 @@
                 <w:color w:val="000000"/>
               </w:rPr>
             </w:pPr>
+            <w:r>
+              <w:rPr>
+                <w:rFonts w:ascii="Dax-Regular" w:eastAsia="Times New Roman" w:hAnsi="Dax-Regular" w:cs="Calibri"/>
+                <w:color w:val="000000"/>
+              </w:rPr>
+              <w:t>860</w:t>
+            </w:r>
           </w:p>
         </w:tc>
         <w:tc>
@@ -1564,6 +1727,13 @@
                 <w:color w:val="000000"/>
               </w:rPr>
             </w:pPr>
+            <w:r>
+              <w:rPr>
+                <w:rFonts w:ascii="Dax-Regular" w:eastAsia="Times New Roman" w:hAnsi="Dax-Regular" w:cs="Calibri"/>
+                <w:color w:val="000000"/>
+              </w:rPr>
+              <w:t>940</w:t>
+            </w:r>
           </w:p>
         </w:tc>
         <w:tc>
@@ -1587,13 +1757,20 @@
                 <w:color w:val="000000"/>
               </w:rPr>
             </w:pPr>
+            <w:r>
+              <w:rPr>
+                <w:rFonts w:ascii="Dax-Regular" w:eastAsia="Times New Roman" w:hAnsi="Dax-Regular" w:cs="Calibri"/>
+                <w:color w:val="000000"/>
+              </w:rPr>
+              <w:t>118</w:t>
+            </w:r>
           </w:p>
         </w:tc>
       </w:tr>
     </w:tbl>
     <w:p>
       <w:pPr>
-        <w:pStyle w:val="Caption"/>
+        <w:pStyle w:val="Descripcin"/>
         <w:ind w:left="360"/>
         <w:rPr>
           <w:lang w:val="es-419"/>
@@ -1644,15 +1821,15 @@
     </w:p>
     <w:tbl>
       <w:tblPr>
-        <w:tblStyle w:val="GridTable2-Accent3"/>
+        <w:tblStyle w:val="Tablaconcuadrcula2-nfasis3"/>
         <w:tblW w:w="0" w:type="auto"/>
         <w:jc w:val="center"/>
         <w:tblLook w:val="04A0" w:firstRow="1" w:lastRow="0" w:firstColumn="1" w:lastColumn="0" w:noHBand="0" w:noVBand="1"/>
       </w:tblPr>
       <w:tblGrid>
-        <w:gridCol w:w="1439"/>
-        <w:gridCol w:w="2226"/>
-        <w:gridCol w:w="3065"/>
+        <w:gridCol w:w="1413"/>
+        <w:gridCol w:w="2242"/>
+        <w:gridCol w:w="3061"/>
       </w:tblGrid>
       <w:tr>
         <w:trPr>
@@ -1789,6 +1966,13 @@
                 <w:lang w:val="es-419"/>
               </w:rPr>
             </w:pPr>
+            <w:r>
+              <w:rPr>
+                <w:rFonts w:ascii="Dax-Regular" w:hAnsi="Dax-Regular"/>
+                <w:lang w:val="es-419"/>
+              </w:rPr>
+              <w:t>18978</w:t>
+            </w:r>
           </w:p>
         </w:tc>
         <w:tc>
@@ -1804,6 +1988,13 @@
                 <w:lang w:val="es-419"/>
               </w:rPr>
             </w:pPr>
+            <w:r>
+              <w:rPr>
+                <w:rFonts w:ascii="Dax-Regular" w:hAnsi="Dax-Regular"/>
+                <w:lang w:val="es-419"/>
+              </w:rPr>
+              <w:t>17203</w:t>
+            </w:r>
           </w:p>
         </w:tc>
       </w:tr>
@@ -1857,6 +2048,13 @@
                 <w:lang w:val="es-419"/>
               </w:rPr>
             </w:pPr>
+            <w:r>
+              <w:rPr>
+                <w:rFonts w:ascii="Dax-Regular" w:hAnsi="Dax-Regular"/>
+                <w:lang w:val="es-419"/>
+              </w:rPr>
+              <w:t>875</w:t>
+            </w:r>
           </w:p>
         </w:tc>
         <w:tc>
@@ -1872,6 +2070,13 @@
                 <w:lang w:val="es-419"/>
               </w:rPr>
             </w:pPr>
+            <w:r>
+              <w:rPr>
+                <w:rFonts w:ascii="Dax-Regular" w:hAnsi="Dax-Regular"/>
+                <w:lang w:val="es-419"/>
+              </w:rPr>
+              <w:t>860</w:t>
+            </w:r>
           </w:p>
         </w:tc>
       </w:tr>
@@ -1922,6 +2127,13 @@
                 <w:lang w:val="es-419"/>
               </w:rPr>
             </w:pPr>
+            <w:r>
+              <w:rPr>
+                <w:rFonts w:ascii="Dax-Regular" w:hAnsi="Dax-Regular"/>
+                <w:lang w:val="es-419"/>
+              </w:rPr>
+              <w:t>113</w:t>
+            </w:r>
           </w:p>
         </w:tc>
         <w:tc>
@@ -1938,6 +2150,13 @@
                 <w:lang w:val="es-419"/>
               </w:rPr>
             </w:pPr>
+            <w:r>
+              <w:rPr>
+                <w:rFonts w:ascii="Dax-Regular" w:hAnsi="Dax-Regular"/>
+                <w:lang w:val="es-419"/>
+              </w:rPr>
+              <w:t>118</w:t>
+            </w:r>
           </w:p>
         </w:tc>
       </w:tr>
@@ -1988,6 +2207,13 @@
                 <w:lang w:val="es-419"/>
               </w:rPr>
             </w:pPr>
+            <w:r>
+              <w:rPr>
+                <w:rFonts w:ascii="Dax-Regular" w:hAnsi="Dax-Regular"/>
+                <w:lang w:val="es-419"/>
+              </w:rPr>
+              <w:t>925</w:t>
+            </w:r>
           </w:p>
         </w:tc>
         <w:tc>
@@ -2004,13 +2230,20 @@
                 <w:lang w:val="es-419"/>
               </w:rPr>
             </w:pPr>
+            <w:r>
+              <w:rPr>
+                <w:rFonts w:ascii="Dax-Regular" w:hAnsi="Dax-Regular"/>
+                <w:lang w:val="es-419"/>
+              </w:rPr>
+              <w:t>940</w:t>
+            </w:r>
           </w:p>
         </w:tc>
       </w:tr>
     </w:tbl>
     <w:p>
       <w:pPr>
-        <w:pStyle w:val="Caption"/>
+        <w:pStyle w:val="Descripcin"/>
         <w:jc w:val="center"/>
         <w:rPr>
           <w:rFonts w:ascii="Dax-Regular" w:hAnsi="Dax-Regular"/>
@@ -2062,7 +2295,7 @@
     </w:p>
     <w:p>
       <w:pPr>
-        <w:pStyle w:val="Heading1"/>
+        <w:pStyle w:val="Ttulo1"/>
         <w:rPr>
           <w:b/>
           <w:bCs/>
@@ -2082,7 +2315,7 @@
     </w:p>
     <w:p>
       <w:pPr>
-        <w:pStyle w:val="Heading2"/>
+        <w:pStyle w:val="Ttulo2"/>
         <w:rPr>
           <w:b/>
           <w:bCs/>
@@ -2106,12 +2339,12 @@
         <w:tblLook w:val="04A0" w:firstRow="1" w:lastRow="0" w:firstColumn="1" w:lastColumn="0" w:noHBand="0" w:noVBand="1"/>
       </w:tblPr>
       <w:tblGrid>
-        <w:gridCol w:w="2067"/>
-        <w:gridCol w:w="2349"/>
-        <w:gridCol w:w="1457"/>
-        <w:gridCol w:w="1095"/>
-        <w:gridCol w:w="1150"/>
-        <w:gridCol w:w="1242"/>
+        <w:gridCol w:w="2059"/>
+        <w:gridCol w:w="2353"/>
+        <w:gridCol w:w="1463"/>
+        <w:gridCol w:w="1083"/>
+        <w:gridCol w:w="1163"/>
+        <w:gridCol w:w="1239"/>
       </w:tblGrid>
       <w:tr>
         <w:trPr>
@@ -2639,7 +2872,7 @@
     </w:tbl>
     <w:p>
       <w:pPr>
-        <w:pStyle w:val="Caption"/>
+        <w:pStyle w:val="Descripcin"/>
         <w:jc w:val="center"/>
         <w:rPr>
           <w:lang w:val="es-419"/>
@@ -2694,12 +2927,12 @@
         <w:tblLook w:val="04A0" w:firstRow="1" w:lastRow="0" w:firstColumn="1" w:lastColumn="0" w:noHBand="0" w:noVBand="1"/>
       </w:tblPr>
       <w:tblGrid>
-        <w:gridCol w:w="2033"/>
-        <w:gridCol w:w="2451"/>
-        <w:gridCol w:w="1440"/>
-        <w:gridCol w:w="1078"/>
-        <w:gridCol w:w="1133"/>
-        <w:gridCol w:w="1225"/>
+        <w:gridCol w:w="2024"/>
+        <w:gridCol w:w="2456"/>
+        <w:gridCol w:w="1446"/>
+        <w:gridCol w:w="1066"/>
+        <w:gridCol w:w="1146"/>
+        <w:gridCol w:w="1222"/>
       </w:tblGrid>
       <w:tr>
         <w:trPr>
@@ -2738,6 +2971,7 @@
                 <w:color w:val="000000"/>
                 <w:lang w:val="es-419"/>
               </w:rPr>
+              <w:lastRenderedPageBreak/>
               <w:t>Porcentaje de la muestra [pct]</w:t>
             </w:r>
           </w:p>
@@ -3227,7 +3461,7 @@
     </w:tbl>
     <w:p>
       <w:pPr>
-        <w:pStyle w:val="Caption"/>
+        <w:pStyle w:val="Descripcin"/>
         <w:ind w:left="360"/>
         <w:rPr>
           <w:lang w:val="es-419"/>
@@ -3278,15 +3512,15 @@
     </w:p>
     <w:tbl>
       <w:tblPr>
-        <w:tblStyle w:val="GridTable2-Accent3"/>
+        <w:tblStyle w:val="Tablaconcuadrcula2-nfasis3"/>
         <w:tblW w:w="0" w:type="auto"/>
         <w:jc w:val="center"/>
         <w:tblLook w:val="04A0" w:firstRow="1" w:lastRow="0" w:firstColumn="1" w:lastColumn="0" w:noHBand="0" w:noVBand="1"/>
       </w:tblPr>
       <w:tblGrid>
-        <w:gridCol w:w="1439"/>
-        <w:gridCol w:w="2226"/>
-        <w:gridCol w:w="3065"/>
+        <w:gridCol w:w="1413"/>
+        <w:gridCol w:w="2242"/>
+        <w:gridCol w:w="3061"/>
       </w:tblGrid>
       <w:tr>
         <w:trPr>
@@ -3315,7 +3549,6 @@
                 <w:szCs w:val="24"/>
                 <w:lang w:val="es-419"/>
               </w:rPr>
-              <w:lastRenderedPageBreak/>
               <w:t>Algoritmo</w:t>
             </w:r>
           </w:p>
@@ -3645,7 +3878,7 @@
     </w:tbl>
     <w:p>
       <w:pPr>
-        <w:pStyle w:val="Caption"/>
+        <w:pStyle w:val="Descripcin"/>
         <w:jc w:val="center"/>
         <w:rPr>
           <w:rFonts w:ascii="Dax-Regular" w:hAnsi="Dax-Regular"/>
@@ -3697,7 +3930,7 @@
     </w:p>
     <w:p>
       <w:pPr>
-        <w:pStyle w:val="Heading1"/>
+        <w:pStyle w:val="Ttulo1"/>
         <w:rPr>
           <w:b/>
           <w:bCs/>
@@ -3717,7 +3950,7 @@
     </w:p>
     <w:p>
       <w:pPr>
-        <w:pStyle w:val="ListParagraph"/>
+        <w:pStyle w:val="Prrafodelista"/>
         <w:numPr>
           <w:ilvl w:val="0"/>
           <w:numId w:val="7"/>
@@ -3738,7 +3971,7 @@
     </w:p>
     <w:p>
       <w:pPr>
-        <w:pStyle w:val="ListParagraph"/>
+        <w:pStyle w:val="Prrafodelista"/>
         <w:numPr>
           <w:ilvl w:val="0"/>
           <w:numId w:val="7"/>
@@ -3759,7 +3992,7 @@
     </w:p>
     <w:p>
       <w:pPr>
-        <w:pStyle w:val="ListParagraph"/>
+        <w:pStyle w:val="Prrafodelista"/>
         <w:numPr>
           <w:ilvl w:val="0"/>
           <w:numId w:val="7"/>
@@ -3787,7 +4020,7 @@
     </w:p>
     <w:p>
       <w:pPr>
-        <w:pStyle w:val="ListParagraph"/>
+        <w:pStyle w:val="Prrafodelista"/>
         <w:numPr>
           <w:ilvl w:val="0"/>
           <w:numId w:val="7"/>
@@ -3808,7 +4041,7 @@
     </w:p>
     <w:p>
       <w:pPr>
-        <w:pStyle w:val="ListParagraph"/>
+        <w:pStyle w:val="Prrafodelista"/>
         <w:numPr>
           <w:ilvl w:val="0"/>
           <w:numId w:val="7"/>
@@ -5299,11 +5532,11 @@
       <w:noProof/>
     </w:rPr>
   </w:style>
-  <w:style w:type="paragraph" w:styleId="Heading1">
+  <w:style w:type="paragraph" w:styleId="Ttulo1">
     <w:name w:val="heading 1"/>
     <w:basedOn w:val="Normal"/>
     <w:next w:val="Normal"/>
-    <w:link w:val="Heading1Char"/>
+    <w:link w:val="Ttulo1Car"/>
     <w:uiPriority w:val="9"/>
     <w:qFormat/>
     <w:rsid w:val="001826C9"/>
@@ -5320,11 +5553,11 @@
       <w:szCs w:val="32"/>
     </w:rPr>
   </w:style>
-  <w:style w:type="paragraph" w:styleId="Heading2">
+  <w:style w:type="paragraph" w:styleId="Ttulo2">
     <w:name w:val="heading 2"/>
     <w:basedOn w:val="Normal"/>
     <w:next w:val="Normal"/>
-    <w:link w:val="Heading2Char"/>
+    <w:link w:val="Ttulo2Car"/>
     <w:uiPriority w:val="9"/>
     <w:unhideWhenUsed/>
     <w:qFormat/>
@@ -5342,13 +5575,13 @@
       <w:szCs w:val="26"/>
     </w:rPr>
   </w:style>
-  <w:style w:type="character" w:default="1" w:styleId="DefaultParagraphFont">
+  <w:style w:type="character" w:default="1" w:styleId="Fuentedeprrafopredeter">
     <w:name w:val="Default Paragraph Font"/>
     <w:uiPriority w:val="1"/>
     <w:semiHidden/>
     <w:unhideWhenUsed/>
   </w:style>
-  <w:style w:type="table" w:default="1" w:styleId="TableNormal">
+  <w:style w:type="table" w:default="1" w:styleId="Tablanormal">
     <w:name w:val="Normal Table"/>
     <w:uiPriority w:val="99"/>
     <w:semiHidden/>
@@ -5363,17 +5596,17 @@
       </w:tblCellMar>
     </w:tblPr>
   </w:style>
-  <w:style w:type="numbering" w:default="1" w:styleId="NoList">
+  <w:style w:type="numbering" w:default="1" w:styleId="Sinlista">
     <w:name w:val="No List"/>
     <w:uiPriority w:val="99"/>
     <w:semiHidden/>
     <w:unhideWhenUsed/>
   </w:style>
-  <w:style w:type="paragraph" w:styleId="Title">
+  <w:style w:type="paragraph" w:styleId="Ttulo">
     <w:name w:val="Title"/>
     <w:basedOn w:val="Normal"/>
     <w:next w:val="Normal"/>
-    <w:link w:val="TitleChar"/>
+    <w:link w:val="TtuloCar"/>
     <w:uiPriority w:val="10"/>
     <w:qFormat/>
     <w:rsid w:val="00BA3B38"/>
@@ -5389,10 +5622,10 @@
       <w:szCs w:val="56"/>
     </w:rPr>
   </w:style>
-  <w:style w:type="character" w:customStyle="1" w:styleId="TitleChar">
-    <w:name w:val="Title Char"/>
-    <w:basedOn w:val="DefaultParagraphFont"/>
-    <w:link w:val="Title"/>
+  <w:style w:type="character" w:customStyle="1" w:styleId="TtuloCar">
+    <w:name w:val="Título Car"/>
+    <w:basedOn w:val="Fuentedeprrafopredeter"/>
+    <w:link w:val="Ttulo"/>
     <w:uiPriority w:val="10"/>
     <w:rsid w:val="00BA3B38"/>
     <w:rPr>
@@ -5404,7 +5637,7 @@
       <w:szCs w:val="56"/>
     </w:rPr>
   </w:style>
-  <w:style w:type="paragraph" w:styleId="ListParagraph">
+  <w:style w:type="paragraph" w:styleId="Prrafodelista">
     <w:name w:val="List Paragraph"/>
     <w:basedOn w:val="Normal"/>
     <w:uiPriority w:val="34"/>
@@ -5418,7 +5651,7 @@
       <w:noProof w:val="0"/>
     </w:rPr>
   </w:style>
-  <w:style w:type="paragraph" w:styleId="Caption">
+  <w:style w:type="paragraph" w:styleId="Descripcin">
     <w:name w:val="caption"/>
     <w:basedOn w:val="Normal"/>
     <w:next w:val="Normal"/>
@@ -5438,9 +5671,9 @@
       <w:szCs w:val="18"/>
     </w:rPr>
   </w:style>
-  <w:style w:type="table" w:styleId="GridTable2">
+  <w:style w:type="table" w:styleId="Tabladecuadrcula2">
     <w:name w:val="Grid Table 2"/>
-    <w:basedOn w:val="TableNormal"/>
+    <w:basedOn w:val="Tablanormal"/>
     <w:uiPriority w:val="47"/>
     <w:rsid w:val="005C50D1"/>
     <w:pPr>
@@ -5513,9 +5746,9 @@
       </w:tcPr>
     </w:tblStylePr>
   </w:style>
-  <w:style w:type="table" w:styleId="GridTable2-Accent3">
+  <w:style w:type="table" w:styleId="Tablaconcuadrcula2-nfasis3">
     <w:name w:val="Grid Table 2 Accent 3"/>
-    <w:basedOn w:val="TableNormal"/>
+    <w:basedOn w:val="Tablanormal"/>
     <w:uiPriority w:val="47"/>
     <w:rsid w:val="00392066"/>
     <w:pPr>
@@ -5588,10 +5821,10 @@
       </w:tcPr>
     </w:tblStylePr>
   </w:style>
-  <w:style w:type="character" w:customStyle="1" w:styleId="Heading1Char">
-    <w:name w:val="Heading 1 Char"/>
-    <w:basedOn w:val="DefaultParagraphFont"/>
-    <w:link w:val="Heading1"/>
+  <w:style w:type="character" w:customStyle="1" w:styleId="Ttulo1Car">
+    <w:name w:val="Título 1 Car"/>
+    <w:basedOn w:val="Fuentedeprrafopredeter"/>
+    <w:link w:val="Ttulo1"/>
     <w:uiPriority w:val="9"/>
     <w:rsid w:val="001826C9"/>
     <w:rPr>
@@ -5602,10 +5835,10 @@
       <w:szCs w:val="32"/>
     </w:rPr>
   </w:style>
-  <w:style w:type="character" w:customStyle="1" w:styleId="Heading2Char">
-    <w:name w:val="Heading 2 Char"/>
-    <w:basedOn w:val="DefaultParagraphFont"/>
-    <w:link w:val="Heading2"/>
+  <w:style w:type="character" w:customStyle="1" w:styleId="Ttulo2Car">
+    <w:name w:val="Título 2 Car"/>
+    <w:basedOn w:val="Fuentedeprrafopredeter"/>
+    <w:link w:val="Ttulo2"/>
     <w:uiPriority w:val="9"/>
     <w:rsid w:val="001826C9"/>
     <w:rPr>
@@ -6132,15 +6365,6 @@
 </file>
 
 <file path=customXml/item2.xml><?xml version="1.0" encoding="utf-8"?>
-<?mso-contentType ?>
-<FormTemplates xmlns="http://schemas.microsoft.com/sharepoint/v3/contenttype/forms">
-  <Display>DocumentLibraryForm</Display>
-  <Edit>DocumentLibraryForm</Edit>
-  <New>DocumentLibraryForm</New>
-</FormTemplates>
-</file>
-
-<file path=customXml/item3.xml><?xml version="1.0" encoding="utf-8"?>
 <p:properties xmlns:p="http://schemas.microsoft.com/office/2006/metadata/properties" xmlns:xsi="http://www.w3.org/2001/XMLSchema-instance" xmlns:pc="http://schemas.microsoft.com/office/infopath/2007/PartnerControls">
   <documentManagement>
     <SharedWithUsers xmlns="85e30bcc-d76c-4413-8e4d-2dce22fb0743">
@@ -6249,6 +6473,15 @@
 </p:properties>
 </file>
 
+<file path=customXml/item3.xml><?xml version="1.0" encoding="utf-8"?>
+<?mso-contentType ?>
+<FormTemplates xmlns="http://schemas.microsoft.com/sharepoint/v3/contenttype/forms">
+  <Display>DocumentLibraryForm</Display>
+  <Edit>DocumentLibraryForm</Edit>
+  <New>DocumentLibraryForm</New>
+</FormTemplates>
+</file>
+
 <file path=customXml/itemProps1.xml><?xml version="1.0" encoding="utf-8"?>
 <ds:datastoreItem xmlns:ds="http://schemas.openxmlformats.org/officeDocument/2006/customXml" ds:itemID="{570DB6D3-8E6B-4426-9C2D-AC98993DD9BC}">
   <ds:schemaRefs>
@@ -6269,14 +6502,6 @@
 </file>
 
 <file path=customXml/itemProps2.xml><?xml version="1.0" encoding="utf-8"?>
-<ds:datastoreItem xmlns:ds="http://schemas.openxmlformats.org/officeDocument/2006/customXml" ds:itemID="{7DBE8262-9C92-4A1B-85FF-A533173B85D6}">
-  <ds:schemaRefs>
-    <ds:schemaRef ds:uri="http://schemas.microsoft.com/sharepoint/v3/contenttype/forms"/>
-  </ds:schemaRefs>
-</ds:datastoreItem>
-</file>
-
-<file path=customXml/itemProps3.xml><?xml version="1.0" encoding="utf-8"?>
 <ds:datastoreItem xmlns:ds="http://schemas.openxmlformats.org/officeDocument/2006/customXml" ds:itemID="{D8D55360-DA4E-4EE6-A532-0D8BE99E30A4}">
   <ds:schemaRefs>
     <ds:schemaRef ds:uri="http://schemas.microsoft.com/office/2006/metadata/properties"/>
@@ -6284,4 +6509,12 @@
     <ds:schemaRef ds:uri="85e30bcc-d76c-4413-8e4d-2dce22fb0743"/>
   </ds:schemaRefs>
 </ds:datastoreItem>
+</file>
+
+<file path=customXml/itemProps3.xml><?xml version="1.0" encoding="utf-8"?>
+<ds:datastoreItem xmlns:ds="http://schemas.openxmlformats.org/officeDocument/2006/customXml" ds:itemID="{7DBE8262-9C92-4A1B-85FF-A533173B85D6}">
+  <ds:schemaRefs>
+    <ds:schemaRef ds:uri="http://schemas.microsoft.com/sharepoint/v3/contenttype/forms"/>
+  </ds:schemaRefs>
+</ds:datastoreItem>
 </file>
</xml_diff>